<commit_message>
Trabajos de la semana
</commit_message>
<xml_diff>
--- a/Burocracia_Felisa/Curso_Python.docx
+++ b/Burocracia_Felisa/Curso_Python.docx
@@ -174,7 +174,7 @@
                 <v:shape id="_x0000_i1025" type="#_x0000_t75" style="width:58.25pt;height:56.95pt" o:ole="">
                   <v:imagedata r:id="rId8" o:title=""/>
                 </v:shape>
-                <o:OLEObject Type="Embed" ProgID="CorelPhotoPaint.Image.9" ShapeID="_x0000_i1025" DrawAspect="Content" ObjectID="_1554816060" r:id="rId9"/>
+                <o:OLEObject Type="Embed" ProgID="CorelPhotoPaint.Image.9" ShapeID="_x0000_i1025" DrawAspect="Content" ObjectID="_1554817049" r:id="rId9"/>
               </w:object>
             </w:r>
           </w:p>
@@ -2199,17 +2199,24 @@
               <w:jc w:val="center"/>
               <w:rPr>
                 <w:rFonts w:ascii="Century Gothic" w:hAnsi="Century Gothic" w:cs="ArialNarrow"/>
-              </w:rPr>
-            </w:pPr>
-            <w:r>
-              <w:rPr>
-                <w:rFonts w:ascii="Century Gothic" w:hAnsi="Century Gothic" w:cs="ArialNarrow"/>
+                <w:sz w:val="16"/>
+                <w:szCs w:val="16"/>
+              </w:rPr>
+            </w:pPr>
+            <w:bookmarkStart w:id="0" w:name="_GoBack" w:colFirst="2" w:colLast="3"/>
+            <w:r>
+              <w:rPr>
+                <w:rFonts w:ascii="Century Gothic" w:hAnsi="Century Gothic" w:cs="ArialNarrow"/>
+                <w:sz w:val="16"/>
+                <w:szCs w:val="16"/>
               </w:rPr>
               <w:t xml:space="preserve">Semestre </w:t>
             </w:r>
             <w:r>
               <w:rPr>
                 <w:rFonts w:ascii="Century Gothic" w:hAnsi="Century Gothic" w:cs="ArialNarrow"/>
+                <w:sz w:val="16"/>
+                <w:szCs w:val="16"/>
               </w:rPr>
               <w:t>que cursa</w:t>
             </w:r>
@@ -2269,11 +2276,15 @@
               <w:jc w:val="center"/>
               <w:rPr>
                 <w:rFonts w:ascii="Century Gothic" w:hAnsi="Century Gothic" w:cs="ArialNarrow"/>
-              </w:rPr>
-            </w:pPr>
-            <w:r>
-              <w:rPr>
-                <w:rFonts w:ascii="Century Gothic" w:hAnsi="Century Gothic" w:cs="ArialNarrow"/>
+                <w:sz w:val="18"/>
+                <w:szCs w:val="18"/>
+              </w:rPr>
+            </w:pPr>
+            <w:r>
+              <w:rPr>
+                <w:rFonts w:ascii="Century Gothic" w:hAnsi="Century Gothic" w:cs="ArialNarrow"/>
+                <w:sz w:val="18"/>
+                <w:szCs w:val="18"/>
               </w:rPr>
               <w:t>Residencia en</w:t>
             </w:r>
@@ -2301,11 +2312,15 @@
               <w:jc w:val="center"/>
               <w:rPr>
                 <w:rFonts w:ascii="Century Gothic" w:hAnsi="Century Gothic" w:cs="ArialNarrow"/>
-              </w:rPr>
-            </w:pPr>
-            <w:r>
-              <w:rPr>
-                <w:rFonts w:ascii="Century Gothic" w:hAnsi="Century Gothic" w:cs="ArialNarrow"/>
+                <w:sz w:val="18"/>
+                <w:szCs w:val="18"/>
+              </w:rPr>
+            </w:pPr>
+            <w:r>
+              <w:rPr>
+                <w:rFonts w:ascii="Century Gothic" w:hAnsi="Century Gothic" w:cs="ArialNarrow"/>
+                <w:sz w:val="18"/>
+                <w:szCs w:val="18"/>
               </w:rPr>
               <w:t>Nombre del tutor</w:t>
             </w:r>
@@ -2344,6 +2359,7 @@
           </w:p>
         </w:tc>
       </w:tr>
+      <w:bookmarkEnd w:id="0"/>
       <w:tr>
         <w:trPr>
           <w:trHeight w:val="287"/>
@@ -2543,6 +2559,404 @@
                 <w:rFonts w:ascii="Century Gothic" w:hAnsi="Century Gothic" w:cs="ArialNarrow"/>
                 <w:b/>
               </w:rPr>
+              <w:t>Egresado de licenciatura (</w:t>
+            </w:r>
+            <w:r>
+              <w:rPr>
+                <w:rFonts w:ascii="Century Gothic" w:hAnsi="Century Gothic" w:cs="ArialNarrow"/>
+                <w:b/>
+              </w:rPr>
+              <w:t>X</w:t>
+            </w:r>
+            <w:r>
+              <w:rPr>
+                <w:rFonts w:ascii="Century Gothic" w:hAnsi="Century Gothic" w:cs="ArialNarrow"/>
+                <w:b/>
+              </w:rPr>
+              <w:t>)</w:t>
+            </w:r>
+            <w:r>
+              <w:rPr>
+                <w:rFonts w:ascii="Century Gothic" w:hAnsi="Century Gothic" w:cs="ArialNarrow"/>
+                <w:b/>
+              </w:rPr>
+              <w:t xml:space="preserve"> :  Chávez De la Peña Adriana Felisa</w:t>
+            </w:r>
+          </w:p>
+        </w:tc>
+      </w:tr>
+      <w:tr>
+        <w:trPr>
+          <w:trHeight w:val="287"/>
+          <w:tblCellSpacing w:w="20" w:type="dxa"/>
+        </w:trPr>
+        <w:tc>
+          <w:tcPr>
+            <w:tcW w:w="931" w:type="pct"/>
+            <w:tcBorders>
+              <w:top w:val="outset" w:sz="6" w:space="0" w:color="auto"/>
+              <w:bottom w:val="outset" w:sz="6" w:space="0" w:color="auto"/>
+              <w:right w:val="outset" w:sz="6" w:space="0" w:color="auto"/>
+            </w:tcBorders>
+            <w:shd w:val="clear" w:color="auto" w:fill="auto"/>
+          </w:tcPr>
+          <w:p>
+            <w:pPr>
+              <w:tabs>
+                <w:tab w:val="left" w:pos="2475"/>
+              </w:tabs>
+              <w:autoSpaceDE w:val="0"/>
+              <w:autoSpaceDN w:val="0"/>
+              <w:adjustRightInd w:val="0"/>
+              <w:jc w:val="center"/>
+              <w:rPr>
+                <w:rFonts w:ascii="Century Gothic" w:hAnsi="Century Gothic" w:cs="ArialNarrow"/>
+              </w:rPr>
+            </w:pPr>
+            <w:r>
+              <w:rPr>
+                <w:rFonts w:ascii="Century Gothic" w:hAnsi="Century Gothic" w:cs="ArialNarrow"/>
+              </w:rPr>
+              <w:t>Generación</w:t>
+            </w:r>
+          </w:p>
+        </w:tc>
+        <w:tc>
+          <w:tcPr>
+            <w:tcW w:w="1105" w:type="pct"/>
+            <w:tcBorders>
+              <w:top w:val="outset" w:sz="6" w:space="0" w:color="auto"/>
+              <w:left w:val="outset" w:sz="6" w:space="0" w:color="auto"/>
+              <w:bottom w:val="outset" w:sz="6" w:space="0" w:color="auto"/>
+              <w:right w:val="outset" w:sz="6" w:space="0" w:color="auto"/>
+            </w:tcBorders>
+            <w:shd w:val="clear" w:color="auto" w:fill="auto"/>
+          </w:tcPr>
+          <w:p>
+            <w:pPr>
+              <w:autoSpaceDE w:val="0"/>
+              <w:autoSpaceDN w:val="0"/>
+              <w:adjustRightInd w:val="0"/>
+              <w:jc w:val="center"/>
+              <w:rPr>
+                <w:rFonts w:ascii="Century Gothic" w:hAnsi="Century Gothic" w:cs="ArialNarrow"/>
+              </w:rPr>
+            </w:pPr>
+            <w:r>
+              <w:rPr>
+                <w:rFonts w:ascii="Century Gothic" w:hAnsi="Century Gothic" w:cs="ArialNarrow"/>
+              </w:rPr>
+              <w:t>Titulado</w:t>
+            </w:r>
+          </w:p>
+        </w:tc>
+        <w:tc>
+          <w:tcPr>
+            <w:tcW w:w="2882" w:type="pct"/>
+            <w:tcBorders>
+              <w:top w:val="outset" w:sz="6" w:space="0" w:color="auto"/>
+              <w:left w:val="outset" w:sz="6" w:space="0" w:color="auto"/>
+              <w:bottom w:val="outset" w:sz="6" w:space="0" w:color="auto"/>
+              <w:right w:val="inset" w:sz="6" w:space="0" w:color="auto"/>
+            </w:tcBorders>
+            <w:shd w:val="clear" w:color="auto" w:fill="auto"/>
+          </w:tcPr>
+          <w:p>
+            <w:pPr>
+              <w:autoSpaceDE w:val="0"/>
+              <w:autoSpaceDN w:val="0"/>
+              <w:adjustRightInd w:val="0"/>
+              <w:jc w:val="center"/>
+              <w:rPr>
+                <w:rFonts w:ascii="Century Gothic" w:hAnsi="Century Gothic" w:cs="ArialNarrow"/>
+              </w:rPr>
+            </w:pPr>
+            <w:r>
+              <w:rPr>
+                <w:rFonts w:ascii="Century Gothic" w:hAnsi="Century Gothic" w:cs="ArialNarrow"/>
+              </w:rPr>
+              <w:t>Área de egreso</w:t>
+            </w:r>
+          </w:p>
+        </w:tc>
+      </w:tr>
+      <w:tr>
+        <w:trPr>
+          <w:trHeight w:val="287"/>
+          <w:tblCellSpacing w:w="20" w:type="dxa"/>
+        </w:trPr>
+        <w:tc>
+          <w:tcPr>
+            <w:tcW w:w="931" w:type="pct"/>
+            <w:tcBorders>
+              <w:top w:val="outset" w:sz="6" w:space="0" w:color="auto"/>
+              <w:bottom w:val="outset" w:sz="6" w:space="0" w:color="auto"/>
+              <w:right w:val="outset" w:sz="6" w:space="0" w:color="auto"/>
+            </w:tcBorders>
+            <w:shd w:val="clear" w:color="auto" w:fill="auto"/>
+          </w:tcPr>
+          <w:p>
+            <w:pPr>
+              <w:tabs>
+                <w:tab w:val="left" w:pos="2475"/>
+              </w:tabs>
+              <w:autoSpaceDE w:val="0"/>
+              <w:autoSpaceDN w:val="0"/>
+              <w:adjustRightInd w:val="0"/>
+              <w:jc w:val="center"/>
+              <w:rPr>
+                <w:rFonts w:ascii="Century Gothic" w:hAnsi="Century Gothic" w:cs="ArialNarrow"/>
+              </w:rPr>
+            </w:pPr>
+          </w:p>
+          <w:p>
+            <w:pPr>
+              <w:tabs>
+                <w:tab w:val="left" w:pos="2475"/>
+              </w:tabs>
+              <w:autoSpaceDE w:val="0"/>
+              <w:autoSpaceDN w:val="0"/>
+              <w:adjustRightInd w:val="0"/>
+              <w:jc w:val="center"/>
+              <w:rPr>
+                <w:rFonts w:ascii="Century Gothic" w:hAnsi="Century Gothic" w:cs="ArialNarrow"/>
+              </w:rPr>
+            </w:pPr>
+            <w:r>
+              <w:rPr>
+                <w:rFonts w:ascii="Century Gothic" w:hAnsi="Century Gothic" w:cs="ArialNarrow"/>
+              </w:rPr>
+              <w:t>2011 – 2015</w:t>
+            </w:r>
+          </w:p>
+        </w:tc>
+        <w:tc>
+          <w:tcPr>
+            <w:tcW w:w="1105" w:type="pct"/>
+            <w:tcBorders>
+              <w:top w:val="outset" w:sz="6" w:space="0" w:color="auto"/>
+              <w:left w:val="outset" w:sz="6" w:space="0" w:color="auto"/>
+              <w:bottom w:val="outset" w:sz="6" w:space="0" w:color="auto"/>
+              <w:right w:val="outset" w:sz="6" w:space="0" w:color="auto"/>
+            </w:tcBorders>
+            <w:shd w:val="clear" w:color="auto" w:fill="auto"/>
+          </w:tcPr>
+          <w:p>
+            <w:pPr>
+              <w:autoSpaceDE w:val="0"/>
+              <w:autoSpaceDN w:val="0"/>
+              <w:adjustRightInd w:val="0"/>
+              <w:jc w:val="center"/>
+              <w:rPr>
+                <w:rFonts w:ascii="Century Gothic" w:hAnsi="Century Gothic" w:cs="ArialNarrow"/>
+              </w:rPr>
+            </w:pPr>
+            <w:r>
+              <w:rPr>
+                <w:rFonts w:ascii="Century Gothic" w:hAnsi="Century Gothic" w:cs="ArialNarrow"/>
+              </w:rPr>
+              <w:t>Si (       )</w:t>
+            </w:r>
+          </w:p>
+          <w:p>
+            <w:pPr>
+              <w:autoSpaceDE w:val="0"/>
+              <w:autoSpaceDN w:val="0"/>
+              <w:adjustRightInd w:val="0"/>
+              <w:jc w:val="center"/>
+              <w:rPr>
+                <w:rFonts w:ascii="Century Gothic" w:hAnsi="Century Gothic" w:cs="ArialNarrow"/>
+              </w:rPr>
+            </w:pPr>
+            <w:r>
+              <w:rPr>
+                <w:rFonts w:ascii="Century Gothic" w:hAnsi="Century Gothic" w:cs="ArialNarrow"/>
+              </w:rPr>
+              <w:t xml:space="preserve">No (   </w:t>
+            </w:r>
+            <w:r>
+              <w:rPr>
+                <w:rFonts w:ascii="Century Gothic" w:hAnsi="Century Gothic" w:cs="ArialNarrow"/>
+              </w:rPr>
+              <w:t>X</w:t>
+            </w:r>
+            <w:r>
+              <w:rPr>
+                <w:rFonts w:ascii="Century Gothic" w:hAnsi="Century Gothic" w:cs="ArialNarrow"/>
+              </w:rPr>
+              <w:t xml:space="preserve">    )</w:t>
+            </w:r>
+          </w:p>
+        </w:tc>
+        <w:tc>
+          <w:tcPr>
+            <w:tcW w:w="2882" w:type="pct"/>
+            <w:tcBorders>
+              <w:top w:val="outset" w:sz="6" w:space="0" w:color="auto"/>
+              <w:left w:val="outset" w:sz="6" w:space="0" w:color="auto"/>
+              <w:bottom w:val="outset" w:sz="6" w:space="0" w:color="auto"/>
+              <w:right w:val="inset" w:sz="6" w:space="0" w:color="auto"/>
+            </w:tcBorders>
+            <w:shd w:val="clear" w:color="auto" w:fill="auto"/>
+          </w:tcPr>
+          <w:p>
+            <w:pPr>
+              <w:autoSpaceDE w:val="0"/>
+              <w:autoSpaceDN w:val="0"/>
+              <w:adjustRightInd w:val="0"/>
+              <w:jc w:val="center"/>
+              <w:rPr>
+                <w:rFonts w:ascii="Century Gothic" w:hAnsi="Century Gothic" w:cs="ArialNarrow"/>
+                <w:b/>
+                <w:sz w:val="24"/>
+                <w:szCs w:val="24"/>
+              </w:rPr>
+            </w:pPr>
+            <w:r>
+              <w:rPr>
+                <w:rFonts w:ascii="Century Gothic" w:hAnsi="Century Gothic" w:cs="ArialNarrow"/>
+              </w:rPr>
+              <w:t>Clínica (       ) Educa</w:t>
+            </w:r>
+            <w:r>
+              <w:rPr>
+                <w:rFonts w:ascii="Century Gothic" w:hAnsi="Century Gothic" w:cs="ArialNarrow"/>
+              </w:rPr>
+              <w:t>tiva (       ) Experimental(</w:t>
+            </w:r>
+            <w:r>
+              <w:rPr>
+                <w:rFonts w:ascii="Century Gothic" w:hAnsi="Century Gothic" w:cs="ArialNarrow"/>
+              </w:rPr>
+              <w:t xml:space="preserve"> </w:t>
+            </w:r>
+            <w:r>
+              <w:rPr>
+                <w:rFonts w:ascii="Century Gothic" w:hAnsi="Century Gothic" w:cs="ArialNarrow"/>
+              </w:rPr>
+              <w:t>X</w:t>
+            </w:r>
+            <w:r>
+              <w:rPr>
+                <w:rFonts w:ascii="Century Gothic" w:hAnsi="Century Gothic" w:cs="ArialNarrow"/>
+              </w:rPr>
+              <w:t xml:space="preserve"> )</w:t>
+            </w:r>
+          </w:p>
+          <w:p>
+            <w:pPr>
+              <w:autoSpaceDE w:val="0"/>
+              <w:autoSpaceDN w:val="0"/>
+              <w:adjustRightInd w:val="0"/>
+              <w:jc w:val="center"/>
+              <w:rPr>
+                <w:rFonts w:ascii="Century Gothic" w:hAnsi="Century Gothic" w:cs="ArialNarrow"/>
+              </w:rPr>
+            </w:pPr>
+          </w:p>
+          <w:p>
+            <w:pPr>
+              <w:autoSpaceDE w:val="0"/>
+              <w:autoSpaceDN w:val="0"/>
+              <w:adjustRightInd w:val="0"/>
+              <w:jc w:val="center"/>
+              <w:rPr>
+                <w:rFonts w:ascii="Century Gothic" w:hAnsi="Century Gothic" w:cs="ArialNarrow"/>
+              </w:rPr>
+            </w:pPr>
+            <w:proofErr w:type="spellStart"/>
+            <w:r>
+              <w:rPr>
+                <w:rFonts w:ascii="Century Gothic" w:hAnsi="Century Gothic" w:cs="ArialNarrow"/>
+              </w:rPr>
+              <w:t>Psicofisiología</w:t>
+            </w:r>
+            <w:proofErr w:type="spellEnd"/>
+            <w:r>
+              <w:rPr>
+                <w:rFonts w:ascii="Century Gothic" w:hAnsi="Century Gothic" w:cs="ArialNarrow"/>
+              </w:rPr>
+              <w:t xml:space="preserve"> (       ) Social</w:t>
+            </w:r>
+            <w:r>
+              <w:rPr>
+                <w:rFonts w:ascii="Century Gothic" w:hAnsi="Century Gothic" w:cs="ArialNarrow"/>
+              </w:rPr>
+              <w:t xml:space="preserve"> </w:t>
+            </w:r>
+            <w:r>
+              <w:rPr>
+                <w:rFonts w:ascii="Century Gothic" w:hAnsi="Century Gothic" w:cs="ArialNarrow"/>
+              </w:rPr>
+              <w:t>(       )  Trabajo(       )</w:t>
+            </w:r>
+          </w:p>
+        </w:tc>
+      </w:tr>
+    </w:tbl>
+    <w:p/>
+    <w:tbl>
+      <w:tblPr>
+        <w:tblW w:w="5147" w:type="pct"/>
+        <w:tblCellSpacing w:w="20" w:type="dxa"/>
+        <w:tblBorders>
+          <w:top w:val="outset" w:sz="6" w:space="0" w:color="auto"/>
+          <w:left w:val="outset" w:sz="6" w:space="0" w:color="auto"/>
+          <w:bottom w:val="outset" w:sz="6" w:space="0" w:color="auto"/>
+          <w:right w:val="outset" w:sz="6" w:space="0" w:color="auto"/>
+          <w:insideH w:val="outset" w:sz="6" w:space="0" w:color="auto"/>
+          <w:insideV w:val="outset" w:sz="6" w:space="0" w:color="auto"/>
+        </w:tblBorders>
+        <w:tblLayout w:type="fixed"/>
+        <w:tblLook w:val="01E0" w:firstRow="1" w:lastRow="1" w:firstColumn="1" w:lastColumn="1" w:noHBand="0" w:noVBand="0"/>
+      </w:tblPr>
+      <w:tblGrid>
+        <w:gridCol w:w="1780"/>
+        <w:gridCol w:w="2081"/>
+        <w:gridCol w:w="5459"/>
+      </w:tblGrid>
+      <w:tr>
+        <w:trPr>
+          <w:trHeight w:val="287"/>
+          <w:tblCellSpacing w:w="20" w:type="dxa"/>
+        </w:trPr>
+        <w:tc>
+          <w:tcPr>
+            <w:tcW w:w="4959" w:type="pct"/>
+            <w:gridSpan w:val="3"/>
+            <w:tcBorders>
+              <w:top w:val="outset" w:sz="6" w:space="0" w:color="auto"/>
+              <w:bottom w:val="outset" w:sz="6" w:space="0" w:color="auto"/>
+              <w:right w:val="inset" w:sz="6" w:space="0" w:color="auto"/>
+            </w:tcBorders>
+            <w:shd w:val="clear" w:color="auto" w:fill="D9D9D9"/>
+          </w:tcPr>
+          <w:p>
+            <w:pPr>
+              <w:tabs>
+                <w:tab w:val="left" w:pos="2475"/>
+              </w:tabs>
+              <w:autoSpaceDE w:val="0"/>
+              <w:autoSpaceDN w:val="0"/>
+              <w:adjustRightInd w:val="0"/>
+              <w:jc w:val="both"/>
+              <w:rPr>
+                <w:rFonts w:ascii="Century Gothic" w:hAnsi="Century Gothic" w:cs="ArialNarrow"/>
+                <w:b/>
+              </w:rPr>
+            </w:pPr>
+            <w:r>
+              <w:rPr>
+                <w:rFonts w:ascii="Century Gothic" w:hAnsi="Century Gothic" w:cs="ArialNarrow"/>
+                <w:b/>
+              </w:rPr>
+              <w:t xml:space="preserve">D. </w:t>
+            </w:r>
+            <w:r>
+              <w:rPr>
+                <w:rFonts w:ascii="Century Gothic" w:hAnsi="Century Gothic" w:cs="ArialNarrow"/>
+                <w:b/>
+              </w:rPr>
               <w:t xml:space="preserve">Egresado de licenciatura ( </w:t>
             </w:r>
             <w:r>
@@ -2558,6 +2972,393 @@
                 <w:b/>
               </w:rPr>
               <w:t>)</w:t>
+            </w:r>
+            <w:r>
+              <w:rPr>
+                <w:rFonts w:ascii="Century Gothic" w:hAnsi="Century Gothic" w:cs="ArialNarrow"/>
+                <w:b/>
+              </w:rPr>
+              <w:t>:  González Bravo Uriel Omar</w:t>
+            </w:r>
+          </w:p>
+        </w:tc>
+      </w:tr>
+      <w:tr>
+        <w:trPr>
+          <w:trHeight w:val="287"/>
+          <w:tblCellSpacing w:w="20" w:type="dxa"/>
+        </w:trPr>
+        <w:tc>
+          <w:tcPr>
+            <w:tcW w:w="931" w:type="pct"/>
+            <w:tcBorders>
+              <w:top w:val="outset" w:sz="6" w:space="0" w:color="auto"/>
+              <w:bottom w:val="outset" w:sz="6" w:space="0" w:color="auto"/>
+              <w:right w:val="outset" w:sz="6" w:space="0" w:color="auto"/>
+            </w:tcBorders>
+            <w:shd w:val="clear" w:color="auto" w:fill="auto"/>
+          </w:tcPr>
+          <w:p>
+            <w:pPr>
+              <w:tabs>
+                <w:tab w:val="left" w:pos="2475"/>
+              </w:tabs>
+              <w:autoSpaceDE w:val="0"/>
+              <w:autoSpaceDN w:val="0"/>
+              <w:adjustRightInd w:val="0"/>
+              <w:jc w:val="center"/>
+              <w:rPr>
+                <w:rFonts w:ascii="Century Gothic" w:hAnsi="Century Gothic" w:cs="ArialNarrow"/>
+              </w:rPr>
+            </w:pPr>
+            <w:r>
+              <w:rPr>
+                <w:rFonts w:ascii="Century Gothic" w:hAnsi="Century Gothic" w:cs="ArialNarrow"/>
+              </w:rPr>
+              <w:t>Generación</w:t>
+            </w:r>
+          </w:p>
+        </w:tc>
+        <w:tc>
+          <w:tcPr>
+            <w:tcW w:w="1105" w:type="pct"/>
+            <w:tcBorders>
+              <w:top w:val="outset" w:sz="6" w:space="0" w:color="auto"/>
+              <w:left w:val="outset" w:sz="6" w:space="0" w:color="auto"/>
+              <w:bottom w:val="outset" w:sz="6" w:space="0" w:color="auto"/>
+              <w:right w:val="outset" w:sz="6" w:space="0" w:color="auto"/>
+            </w:tcBorders>
+            <w:shd w:val="clear" w:color="auto" w:fill="auto"/>
+          </w:tcPr>
+          <w:p>
+            <w:pPr>
+              <w:autoSpaceDE w:val="0"/>
+              <w:autoSpaceDN w:val="0"/>
+              <w:adjustRightInd w:val="0"/>
+              <w:jc w:val="center"/>
+              <w:rPr>
+                <w:rFonts w:ascii="Century Gothic" w:hAnsi="Century Gothic" w:cs="ArialNarrow"/>
+              </w:rPr>
+            </w:pPr>
+            <w:r>
+              <w:rPr>
+                <w:rFonts w:ascii="Century Gothic" w:hAnsi="Century Gothic" w:cs="ArialNarrow"/>
+              </w:rPr>
+              <w:t>Titulado</w:t>
+            </w:r>
+          </w:p>
+        </w:tc>
+        <w:tc>
+          <w:tcPr>
+            <w:tcW w:w="2882" w:type="pct"/>
+            <w:tcBorders>
+              <w:top w:val="outset" w:sz="6" w:space="0" w:color="auto"/>
+              <w:left w:val="outset" w:sz="6" w:space="0" w:color="auto"/>
+              <w:bottom w:val="outset" w:sz="6" w:space="0" w:color="auto"/>
+              <w:right w:val="inset" w:sz="6" w:space="0" w:color="auto"/>
+            </w:tcBorders>
+            <w:shd w:val="clear" w:color="auto" w:fill="auto"/>
+          </w:tcPr>
+          <w:p>
+            <w:pPr>
+              <w:autoSpaceDE w:val="0"/>
+              <w:autoSpaceDN w:val="0"/>
+              <w:adjustRightInd w:val="0"/>
+              <w:jc w:val="center"/>
+              <w:rPr>
+                <w:rFonts w:ascii="Century Gothic" w:hAnsi="Century Gothic" w:cs="ArialNarrow"/>
+              </w:rPr>
+            </w:pPr>
+            <w:r>
+              <w:rPr>
+                <w:rFonts w:ascii="Century Gothic" w:hAnsi="Century Gothic" w:cs="ArialNarrow"/>
+              </w:rPr>
+              <w:t>Área de egreso</w:t>
+            </w:r>
+          </w:p>
+        </w:tc>
+      </w:tr>
+      <w:tr>
+        <w:trPr>
+          <w:trHeight w:val="287"/>
+          <w:tblCellSpacing w:w="20" w:type="dxa"/>
+        </w:trPr>
+        <w:tc>
+          <w:tcPr>
+            <w:tcW w:w="931" w:type="pct"/>
+            <w:tcBorders>
+              <w:top w:val="outset" w:sz="6" w:space="0" w:color="auto"/>
+              <w:bottom w:val="outset" w:sz="6" w:space="0" w:color="auto"/>
+              <w:right w:val="outset" w:sz="6" w:space="0" w:color="auto"/>
+            </w:tcBorders>
+            <w:shd w:val="clear" w:color="auto" w:fill="auto"/>
+          </w:tcPr>
+          <w:p>
+            <w:pPr>
+              <w:tabs>
+                <w:tab w:val="left" w:pos="2475"/>
+              </w:tabs>
+              <w:autoSpaceDE w:val="0"/>
+              <w:autoSpaceDN w:val="0"/>
+              <w:adjustRightInd w:val="0"/>
+              <w:jc w:val="center"/>
+              <w:rPr>
+                <w:rFonts w:ascii="Century Gothic" w:hAnsi="Century Gothic" w:cs="ArialNarrow"/>
+              </w:rPr>
+            </w:pPr>
+          </w:p>
+        </w:tc>
+        <w:tc>
+          <w:tcPr>
+            <w:tcW w:w="1105" w:type="pct"/>
+            <w:tcBorders>
+              <w:top w:val="outset" w:sz="6" w:space="0" w:color="auto"/>
+              <w:left w:val="outset" w:sz="6" w:space="0" w:color="auto"/>
+              <w:bottom w:val="outset" w:sz="6" w:space="0" w:color="auto"/>
+              <w:right w:val="outset" w:sz="6" w:space="0" w:color="auto"/>
+            </w:tcBorders>
+            <w:shd w:val="clear" w:color="auto" w:fill="auto"/>
+          </w:tcPr>
+          <w:p>
+            <w:pPr>
+              <w:autoSpaceDE w:val="0"/>
+              <w:autoSpaceDN w:val="0"/>
+              <w:adjustRightInd w:val="0"/>
+              <w:jc w:val="center"/>
+              <w:rPr>
+                <w:rFonts w:ascii="Century Gothic" w:hAnsi="Century Gothic" w:cs="ArialNarrow"/>
+              </w:rPr>
+            </w:pPr>
+            <w:r>
+              <w:rPr>
+                <w:rFonts w:ascii="Century Gothic" w:hAnsi="Century Gothic" w:cs="ArialNarrow"/>
+              </w:rPr>
+              <w:t>Si (       )</w:t>
+            </w:r>
+          </w:p>
+          <w:p>
+            <w:pPr>
+              <w:autoSpaceDE w:val="0"/>
+              <w:autoSpaceDN w:val="0"/>
+              <w:adjustRightInd w:val="0"/>
+              <w:jc w:val="center"/>
+              <w:rPr>
+                <w:rFonts w:ascii="Century Gothic" w:hAnsi="Century Gothic" w:cs="ArialNarrow"/>
+              </w:rPr>
+            </w:pPr>
+            <w:r>
+              <w:rPr>
+                <w:rFonts w:ascii="Century Gothic" w:hAnsi="Century Gothic" w:cs="ArialNarrow"/>
+              </w:rPr>
+              <w:lastRenderedPageBreak/>
+              <w:t xml:space="preserve">No (   </w:t>
+            </w:r>
+            <w:r>
+              <w:rPr>
+                <w:rFonts w:ascii="Century Gothic" w:hAnsi="Century Gothic" w:cs="ArialNarrow"/>
+              </w:rPr>
+              <w:t>X</w:t>
+            </w:r>
+            <w:r>
+              <w:rPr>
+                <w:rFonts w:ascii="Century Gothic" w:hAnsi="Century Gothic" w:cs="ArialNarrow"/>
+              </w:rPr>
+              <w:t xml:space="preserve">    )</w:t>
+            </w:r>
+          </w:p>
+        </w:tc>
+        <w:tc>
+          <w:tcPr>
+            <w:tcW w:w="2882" w:type="pct"/>
+            <w:tcBorders>
+              <w:top w:val="outset" w:sz="6" w:space="0" w:color="auto"/>
+              <w:left w:val="outset" w:sz="6" w:space="0" w:color="auto"/>
+              <w:bottom w:val="outset" w:sz="6" w:space="0" w:color="auto"/>
+              <w:right w:val="inset" w:sz="6" w:space="0" w:color="auto"/>
+            </w:tcBorders>
+            <w:shd w:val="clear" w:color="auto" w:fill="auto"/>
+          </w:tcPr>
+          <w:p>
+            <w:pPr>
+              <w:autoSpaceDE w:val="0"/>
+              <w:autoSpaceDN w:val="0"/>
+              <w:adjustRightInd w:val="0"/>
+              <w:jc w:val="center"/>
+              <w:rPr>
+                <w:rFonts w:ascii="Century Gothic" w:hAnsi="Century Gothic" w:cs="ArialNarrow"/>
+                <w:b/>
+                <w:sz w:val="24"/>
+                <w:szCs w:val="24"/>
+              </w:rPr>
+            </w:pPr>
+            <w:r>
+              <w:rPr>
+                <w:rFonts w:ascii="Century Gothic" w:hAnsi="Century Gothic" w:cs="ArialNarrow"/>
+              </w:rPr>
+              <w:lastRenderedPageBreak/>
+              <w:t>Clínica (       ) Educa</w:t>
+            </w:r>
+            <w:r>
+              <w:rPr>
+                <w:rFonts w:ascii="Century Gothic" w:hAnsi="Century Gothic" w:cs="ArialNarrow"/>
+              </w:rPr>
+              <w:t>tiva (       ) Experimental(</w:t>
+            </w:r>
+            <w:r>
+              <w:rPr>
+                <w:rFonts w:ascii="Century Gothic" w:hAnsi="Century Gothic" w:cs="ArialNarrow"/>
+              </w:rPr>
+              <w:t xml:space="preserve"> </w:t>
+            </w:r>
+            <w:r>
+              <w:rPr>
+                <w:rFonts w:ascii="Century Gothic" w:hAnsi="Century Gothic" w:cs="ArialNarrow"/>
+              </w:rPr>
+              <w:t>X</w:t>
+            </w:r>
+            <w:r>
+              <w:rPr>
+                <w:rFonts w:ascii="Century Gothic" w:hAnsi="Century Gothic" w:cs="ArialNarrow"/>
+              </w:rPr>
+              <w:t xml:space="preserve"> )</w:t>
+            </w:r>
+          </w:p>
+          <w:p>
+            <w:pPr>
+              <w:autoSpaceDE w:val="0"/>
+              <w:autoSpaceDN w:val="0"/>
+              <w:adjustRightInd w:val="0"/>
+              <w:jc w:val="center"/>
+              <w:rPr>
+                <w:rFonts w:ascii="Century Gothic" w:hAnsi="Century Gothic" w:cs="ArialNarrow"/>
+              </w:rPr>
+            </w:pPr>
+          </w:p>
+          <w:p>
+            <w:pPr>
+              <w:autoSpaceDE w:val="0"/>
+              <w:autoSpaceDN w:val="0"/>
+              <w:adjustRightInd w:val="0"/>
+              <w:jc w:val="center"/>
+              <w:rPr>
+                <w:rFonts w:ascii="Century Gothic" w:hAnsi="Century Gothic" w:cs="ArialNarrow"/>
+              </w:rPr>
+            </w:pPr>
+            <w:proofErr w:type="spellStart"/>
+            <w:r>
+              <w:rPr>
+                <w:rFonts w:ascii="Century Gothic" w:hAnsi="Century Gothic" w:cs="ArialNarrow"/>
+              </w:rPr>
+              <w:t>Psicofisiología</w:t>
+            </w:r>
+            <w:proofErr w:type="spellEnd"/>
+            <w:r>
+              <w:rPr>
+                <w:rFonts w:ascii="Century Gothic" w:hAnsi="Century Gothic" w:cs="ArialNarrow"/>
+              </w:rPr>
+              <w:t xml:space="preserve"> (       ) Social</w:t>
+            </w:r>
+            <w:r>
+              <w:rPr>
+                <w:rFonts w:ascii="Century Gothic" w:hAnsi="Century Gothic" w:cs="ArialNarrow"/>
+              </w:rPr>
+              <w:t xml:space="preserve"> </w:t>
+            </w:r>
+            <w:r>
+              <w:rPr>
+                <w:rFonts w:ascii="Century Gothic" w:hAnsi="Century Gothic" w:cs="ArialNarrow"/>
+              </w:rPr>
+              <w:t>(       )  Trabajo(       )</w:t>
+            </w:r>
+          </w:p>
+        </w:tc>
+      </w:tr>
+    </w:tbl>
+    <w:p/>
+    <w:tbl>
+      <w:tblPr>
+        <w:tblW w:w="5147" w:type="pct"/>
+        <w:tblCellSpacing w:w="20" w:type="dxa"/>
+        <w:tblBorders>
+          <w:top w:val="outset" w:sz="6" w:space="0" w:color="auto"/>
+          <w:left w:val="outset" w:sz="6" w:space="0" w:color="auto"/>
+          <w:bottom w:val="outset" w:sz="6" w:space="0" w:color="auto"/>
+          <w:right w:val="outset" w:sz="6" w:space="0" w:color="auto"/>
+          <w:insideH w:val="outset" w:sz="6" w:space="0" w:color="auto"/>
+          <w:insideV w:val="outset" w:sz="6" w:space="0" w:color="auto"/>
+        </w:tblBorders>
+        <w:tblLayout w:type="fixed"/>
+        <w:tblLook w:val="01E0" w:firstRow="1" w:lastRow="1" w:firstColumn="1" w:lastColumn="1" w:noHBand="0" w:noVBand="0"/>
+      </w:tblPr>
+      <w:tblGrid>
+        <w:gridCol w:w="1780"/>
+        <w:gridCol w:w="2081"/>
+        <w:gridCol w:w="5459"/>
+      </w:tblGrid>
+      <w:tr>
+        <w:trPr>
+          <w:trHeight w:val="287"/>
+          <w:tblCellSpacing w:w="20" w:type="dxa"/>
+        </w:trPr>
+        <w:tc>
+          <w:tcPr>
+            <w:tcW w:w="4959" w:type="pct"/>
+            <w:gridSpan w:val="3"/>
+            <w:tcBorders>
+              <w:top w:val="outset" w:sz="6" w:space="0" w:color="auto"/>
+              <w:bottom w:val="outset" w:sz="6" w:space="0" w:color="auto"/>
+              <w:right w:val="inset" w:sz="6" w:space="0" w:color="auto"/>
+            </w:tcBorders>
+            <w:shd w:val="clear" w:color="auto" w:fill="D9D9D9"/>
+          </w:tcPr>
+          <w:p>
+            <w:pPr>
+              <w:tabs>
+                <w:tab w:val="left" w:pos="2475"/>
+              </w:tabs>
+              <w:autoSpaceDE w:val="0"/>
+              <w:autoSpaceDN w:val="0"/>
+              <w:adjustRightInd w:val="0"/>
+              <w:jc w:val="both"/>
+              <w:rPr>
+                <w:rFonts w:ascii="Century Gothic" w:hAnsi="Century Gothic" w:cs="ArialNarrow"/>
+                <w:b/>
+              </w:rPr>
+            </w:pPr>
+            <w:r>
+              <w:rPr>
+                <w:rFonts w:ascii="Century Gothic" w:hAnsi="Century Gothic" w:cs="ArialNarrow"/>
+                <w:b/>
+              </w:rPr>
+              <w:t xml:space="preserve">D. </w:t>
+            </w:r>
+            <w:r>
+              <w:rPr>
+                <w:rFonts w:ascii="Century Gothic" w:hAnsi="Century Gothic" w:cs="ArialNarrow"/>
+                <w:b/>
+              </w:rPr>
+              <w:t>Egresado de licenciatura (</w:t>
+            </w:r>
+            <w:r>
+              <w:rPr>
+                <w:rFonts w:ascii="Century Gothic" w:hAnsi="Century Gothic" w:cs="ArialNarrow"/>
+                <w:b/>
+              </w:rPr>
+              <w:t>X</w:t>
+            </w:r>
+            <w:r>
+              <w:rPr>
+                <w:rFonts w:ascii="Century Gothic" w:hAnsi="Century Gothic" w:cs="ArialNarrow"/>
+                <w:b/>
+              </w:rPr>
+              <w:t>)</w:t>
+            </w:r>
+            <w:r>
+              <w:rPr>
+                <w:rFonts w:ascii="Century Gothic" w:hAnsi="Century Gothic" w:cs="ArialNarrow"/>
+                <w:b/>
+              </w:rPr>
+              <w:t xml:space="preserve"> : Niño García José Manuel</w:t>
             </w:r>
           </w:p>
         </w:tc>
@@ -2901,7 +3702,6 @@
                 <w:sz w:val="24"/>
                 <w:szCs w:val="24"/>
               </w:rPr>
-              <w:lastRenderedPageBreak/>
               <w:t>*</w:t>
             </w:r>
             <w:r>
@@ -3972,6 +4772,7 @@
                 <w:szCs w:val="24"/>
                 <w:lang w:val="es-MX"/>
               </w:rPr>
+              <w:lastRenderedPageBreak/>
               <w:t xml:space="preserve">Objetivos específicos </w:t>
             </w:r>
           </w:p>
@@ -4198,7 +4999,6 @@
                 <w:szCs w:val="24"/>
                 <w:lang w:val="es-MX"/>
               </w:rPr>
-              <w:lastRenderedPageBreak/>
               <w:t>Breve justificación</w:t>
             </w:r>
           </w:p>
@@ -4295,7 +5095,6 @@
                 <w:lang w:val="es-ES_tradnl"/>
               </w:rPr>
             </w:pPr>
-            <w:bookmarkStart w:id="0" w:name="_GoBack"/>
             <w:proofErr w:type="spellStart"/>
             <w:r>
               <w:rPr>
@@ -4447,7 +5246,6 @@
               <w:t>.</w:t>
             </w:r>
           </w:p>
-          <w:bookmarkEnd w:id="0"/>
           <w:p>
             <w:pPr>
               <w:rPr>
@@ -5342,6 +6140,7 @@
                 <w:sz w:val="24"/>
                 <w:szCs w:val="24"/>
               </w:rPr>
+              <w:lastRenderedPageBreak/>
               <w:t>Cupo máximo de alumnos</w:t>
             </w:r>
           </w:p>
@@ -5667,7 +6466,6 @@
                 <w:sz w:val="24"/>
                 <w:szCs w:val="24"/>
               </w:rPr>
-              <w:lastRenderedPageBreak/>
               <w:t>Ponente 2</w:t>
             </w:r>
           </w:p>
@@ -6316,6 +7114,7 @@
           <w:szCs w:val="22"/>
           <w:lang w:val="es-MX"/>
         </w:rPr>
+        <w:lastRenderedPageBreak/>
         <w:t>Nombre y f</w:t>
       </w:r>
       <w:r>

</xml_diff>